<commit_message>
v1.0.2: Update session data from HTML source
</commit_message>
<xml_diff>
--- a/2026《創價・教育EXPO》線上報名選課.docx
+++ b/2026《創價・教育EXPO》線上報名選課.docx
@@ -686,10 +686,18 @@
             </w:r>
             <w:r>
               <w:rPr>
-                <w:b/>
-                <w:bCs/>
-              </w:rPr>
-              <w:t>80</w:t>
+                <w:rFonts w:hint="eastAsia"/>
+                <w:b/>
+                <w:bCs/>
+              </w:rPr>
+              <w:t>6</w:t>
+            </w:r>
+            <w:r>
+              <w:rPr>
+                <w:b/>
+                <w:bCs/>
+              </w:rPr>
+              <w:t>0</w:t>
             </w:r>
             <w:r>
               <w:rPr>
@@ -710,6 +718,7 @@
             <w:pPr>
               <w:jc w:val="center"/>
               <w:rPr>
+                <w:rFonts w:hint="eastAsia"/>
                 <w:b/>
                 <w:bCs/>
               </w:rPr>
@@ -739,6 +748,39 @@
               </w:rPr>
               <w:t>攤</w:t>
             </w:r>
+            <w:r>
+              <w:rPr>
+                <w:b/>
+                <w:bCs/>
+                <w:color w:val="000000" w:themeColor="text1"/>
+              </w:rPr>
+              <w:br/>
+            </w:r>
+            <w:r>
+              <w:rPr>
+                <w:rFonts w:hint="eastAsia"/>
+                <w:color w:val="000000" w:themeColor="text1"/>
+              </w:rPr>
+              <w:t>專業課程攤位</w:t>
+            </w:r>
+            <w:r>
+              <w:rPr>
+                <w:rFonts w:hint="eastAsia"/>
+                <w:b/>
+                <w:bCs/>
+                <w:color w:val="000000" w:themeColor="text1"/>
+              </w:rPr>
+              <w:t>*4</w:t>
+            </w:r>
+            <w:r>
+              <w:rPr>
+                <w:rFonts w:hint="eastAsia"/>
+                <w:b/>
+                <w:bCs/>
+                <w:color w:val="000000" w:themeColor="text1"/>
+              </w:rPr>
+              <w:t>攤</w:t>
+            </w:r>
           </w:p>
         </w:tc>
         <w:tc>
@@ -750,6 +792,7 @@
             <w:pPr>
               <w:jc w:val="center"/>
               <w:rPr>
+                <w:rFonts w:hint="eastAsia"/>
                 <w:b/>
                 <w:bCs/>
               </w:rPr>
@@ -781,6 +824,52 @@
                 <w:color w:val="000000" w:themeColor="text1"/>
               </w:rPr>
               <w:t>，練習溫和堅定對話。透過實際操作，掌握尊重與合作的教養技巧。</w:t>
+            </w:r>
+            <w:r>
+              <w:rPr>
+                <w:color w:val="000000" w:themeColor="text1"/>
+              </w:rPr>
+              <w:br/>
+            </w:r>
+            <w:r>
+              <w:rPr>
+                <w:color w:val="000000" w:themeColor="text1"/>
+              </w:rPr>
+              <w:t>進入創價教育專業課堂</w:t>
+            </w:r>
+            <w:r>
+              <w:rPr>
+                <w:rFonts w:hint="eastAsia"/>
+                <w:b/>
+                <w:bCs/>
+                <w:color w:val="000000" w:themeColor="text1"/>
+              </w:rPr>
+              <w:t>，表演藝術、音樂、資訊、永</w:t>
+            </w:r>
+            <w:proofErr w:type="gramStart"/>
+            <w:r>
+              <w:rPr>
+                <w:rFonts w:hint="eastAsia"/>
+                <w:b/>
+                <w:bCs/>
+                <w:color w:val="000000" w:themeColor="text1"/>
+              </w:rPr>
+              <w:t>續桌遊</w:t>
+            </w:r>
+            <w:proofErr w:type="gramEnd"/>
+            <w:r>
+              <w:rPr>
+                <w:b/>
+                <w:bCs/>
+                <w:color w:val="000000" w:themeColor="text1"/>
+              </w:rPr>
+              <w:t>，</w:t>
+            </w:r>
+            <w:r>
+              <w:rPr>
+                <w:color w:val="000000" w:themeColor="text1"/>
+              </w:rPr>
+              <w:t>實踐人本教學策略。親自操作教育方案，提升現場引導與溝通能力。</w:t>
             </w:r>
           </w:p>
         </w:tc>
@@ -896,10 +985,18 @@
             </w:r>
             <w:r>
               <w:rPr>
-                <w:b/>
-                <w:bCs/>
-              </w:rPr>
-              <w:t>80</w:t>
+                <w:rFonts w:hint="eastAsia"/>
+                <w:b/>
+                <w:bCs/>
+              </w:rPr>
+              <w:t>6</w:t>
+            </w:r>
+            <w:r>
+              <w:rPr>
+                <w:b/>
+                <w:bCs/>
+              </w:rPr>
+              <w:t>0</w:t>
             </w:r>
             <w:r>
               <w:rPr>
@@ -920,15 +1017,48 @@
             <w:pPr>
               <w:jc w:val="center"/>
               <w:rPr>
-                <w:b/>
-                <w:bCs/>
-              </w:rPr>
-            </w:pPr>
-            <w:r>
-              <w:rPr>
-                <w:rFonts w:hint="eastAsia"/>
                 <w:color w:val="000000" w:themeColor="text1"/>
               </w:rPr>
+            </w:pPr>
+            <w:r>
+              <w:rPr>
+                <w:rFonts w:hint="eastAsia"/>
+                <w:color w:val="000000" w:themeColor="text1"/>
+              </w:rPr>
+              <w:t>正向教養攤位</w:t>
+            </w:r>
+            <w:r>
+              <w:rPr>
+                <w:rFonts w:hint="eastAsia"/>
+                <w:b/>
+                <w:bCs/>
+                <w:color w:val="000000" w:themeColor="text1"/>
+              </w:rPr>
+              <w:t>*4</w:t>
+            </w:r>
+            <w:r>
+              <w:rPr>
+                <w:rFonts w:hint="eastAsia"/>
+                <w:b/>
+                <w:bCs/>
+                <w:color w:val="000000" w:themeColor="text1"/>
+              </w:rPr>
+              <w:t>攤</w:t>
+            </w:r>
+          </w:p>
+          <w:p>
+            <w:pPr>
+              <w:jc w:val="center"/>
+              <w:rPr>
+                <w:b/>
+                <w:bCs/>
+              </w:rPr>
+            </w:pPr>
+            <w:r>
+              <w:rPr>
+                <w:rFonts w:hint="eastAsia"/>
+                <w:color w:val="000000" w:themeColor="text1"/>
+              </w:rPr>
               <w:t>專業課程攤位</w:t>
             </w:r>
             <w:r>
@@ -964,6 +1094,40 @@
                 <w:bCs/>
               </w:rPr>
             </w:pPr>
+            <w:r>
+              <w:rPr>
+                <w:color w:val="000000" w:themeColor="text1"/>
+              </w:rPr>
+              <w:t>參與正向教養情境模擬</w:t>
+            </w:r>
+            <w:r>
+              <w:rPr>
+                <w:rFonts w:hint="eastAsia"/>
+                <w:color w:val="000000" w:themeColor="text1"/>
+              </w:rPr>
+              <w:t>，</w:t>
+            </w:r>
+            <w:r>
+              <w:rPr>
+                <w:rFonts w:hint="eastAsia"/>
+                <w:b/>
+                <w:bCs/>
+                <w:color w:val="000000" w:themeColor="text1"/>
+              </w:rPr>
+              <w:t>四種體驗活動</w:t>
+            </w:r>
+            <w:r>
+              <w:rPr>
+                <w:color w:val="000000" w:themeColor="text1"/>
+              </w:rPr>
+              <w:t>，練習溫和堅定對話。透過實際操作，掌握尊重與合作的教養技巧。</w:t>
+            </w:r>
+            <w:r>
+              <w:rPr>
+                <w:color w:val="000000" w:themeColor="text1"/>
+              </w:rPr>
+              <w:br/>
+            </w:r>
             <w:r>
               <w:rPr>
                 <w:color w:val="000000" w:themeColor="text1"/>
@@ -1514,7 +1678,7 @@
                 <w:b/>
                 <w:bCs/>
               </w:rPr>
-              <w:t>6</w:t>
+              <w:t>7</w:t>
             </w:r>
             <w:r>
               <w:rPr>
@@ -1725,7 +1889,7 @@
                 <w:b/>
                 <w:bCs/>
               </w:rPr>
-              <w:t>6</w:t>
+              <w:t>7</w:t>
             </w:r>
             <w:r>
               <w:rPr>

</xml_diff>